<commit_message>
Últimos ajustes parte 01
</commit_message>
<xml_diff>
--- a/Ferramentas de construção do site/O que Falta.docx
+++ b/Ferramentas de construção do site/O que Falta.docx
@@ -235,167 +235,161 @@
         <w:t xml:space="preserve">  </w:t>
       </w:r>
       <w:r>
-        <w:t>Conteúdo</w:t>
-      </w:r>
-      <w:r>
-        <w:t xml:space="preserve"> </w:t>
-      </w:r>
-      <w:r>
-        <w:t>da tabela</w:t>
-      </w:r>
-    </w:p>
-    <w:p>
-      <w:r>
-        <w:rPr>
-          <w:b/>
-        </w:rPr>
-        <w:t>Choro</w:t>
-      </w:r>
-      <w:r>
-        <w:rPr>
-          <w:b/>
-        </w:rPr>
-        <w:t xml:space="preserve">  </w:t>
-      </w:r>
-      <w:r>
-        <w:rPr>
-          <w:b/>
-        </w:rPr>
-        <w:t xml:space="preserve"> &gt;</w:t>
-      </w:r>
-      <w:r>
-        <w:t xml:space="preserve">  </w:t>
-      </w:r>
-      <w:r>
-        <w:t xml:space="preserve"> Conteúdo</w:t>
-      </w:r>
-    </w:p>
-    <w:p>
-      <w:r>
-        <w:rPr>
-          <w:b/>
-        </w:rPr>
-        <w:t xml:space="preserve">Forró </w:t>
-      </w:r>
-      <w:r>
-        <w:rPr>
-          <w:b/>
-        </w:rPr>
-        <w:t xml:space="preserve">  </w:t>
-      </w:r>
-      <w:r>
-        <w:rPr>
-          <w:b/>
-        </w:rPr>
-        <w:t>&gt;</w:t>
-      </w:r>
-      <w:r>
-        <w:t xml:space="preserve">  </w:t>
-      </w:r>
-      <w:r>
-        <w:t xml:space="preserve"> </w:t>
-      </w:r>
-      <w:r>
-        <w:t xml:space="preserve"> </w:t>
-      </w:r>
-      <w:r>
-        <w:t>Conteúdo</w:t>
-      </w:r>
-    </w:p>
-    <w:p>
-      <w:r>
-        <w:rPr>
-          <w:b/>
-        </w:rPr>
-        <w:t xml:space="preserve">Funk </w:t>
-      </w:r>
-      <w:r>
-        <w:rPr>
-          <w:b/>
-        </w:rPr>
-        <w:t xml:space="preserve">  </w:t>
-      </w:r>
-      <w:r>
-        <w:rPr>
-          <w:b/>
-        </w:rPr>
-        <w:t>&gt;</w:t>
-      </w:r>
-      <w:r>
-        <w:rPr>
-          <w:b/>
-        </w:rPr>
-        <w:t xml:space="preserve"> </w:t>
-      </w:r>
-      <w:r>
-        <w:t xml:space="preserve"> </w:t>
-      </w:r>
-      <w:r>
-        <w:t xml:space="preserve"> </w:t>
-      </w:r>
-      <w:r>
-        <w:t>Conteúdo</w:t>
-      </w:r>
-    </w:p>
-    <w:p>
-      <w:r>
-        <w:rPr>
-          <w:b/>
-        </w:rPr>
-        <w:t>Samba</w:t>
-      </w:r>
-      <w:r>
-        <w:rPr>
-          <w:b/>
-        </w:rPr>
-        <w:t xml:space="preserve">  </w:t>
-      </w:r>
-      <w:r>
-        <w:rPr>
-          <w:b/>
-        </w:rPr>
-        <w:t xml:space="preserve"> &gt;</w:t>
-      </w:r>
-      <w:r>
-        <w:t xml:space="preserve"> </w:t>
-      </w:r>
-      <w:r>
-        <w:t xml:space="preserve">  </w:t>
-      </w:r>
-      <w:r>
-        <w:t>OK</w:t>
-      </w:r>
-    </w:p>
-    <w:p>
-      <w:r>
-        <w:rPr>
-          <w:b/>
-        </w:rPr>
-        <w:t>Sertanejo</w:t>
-      </w:r>
-      <w:r>
-        <w:rPr>
-          <w:b/>
-        </w:rPr>
-        <w:t xml:space="preserve">  </w:t>
-      </w:r>
-      <w:r>
-        <w:rPr>
-          <w:b/>
-        </w:rPr>
-        <w:t xml:space="preserve"> &gt;</w:t>
-      </w:r>
-      <w:r>
-        <w:t xml:space="preserve">  </w:t>
-      </w:r>
-      <w:r>
-        <w:t xml:space="preserve"> </w:t>
-      </w:r>
-      <w:r>
         <w:t>OK</w:t>
       </w:r>
       <w:bookmarkStart w:id="0" w:name="_GoBack"/>
       <w:bookmarkEnd w:id="0"/>
+    </w:p>
+    <w:p>
+      <w:r>
+        <w:rPr>
+          <w:b/>
+        </w:rPr>
+        <w:t>Choro</w:t>
+      </w:r>
+      <w:r>
+        <w:rPr>
+          <w:b/>
+        </w:rPr>
+        <w:t xml:space="preserve">  </w:t>
+      </w:r>
+      <w:r>
+        <w:rPr>
+          <w:b/>
+        </w:rPr>
+        <w:t xml:space="preserve"> &gt;</w:t>
+      </w:r>
+      <w:r>
+        <w:t xml:space="preserve">  </w:t>
+      </w:r>
+      <w:r>
+        <w:t xml:space="preserve"> Conteúdo</w:t>
+      </w:r>
+    </w:p>
+    <w:p>
+      <w:r>
+        <w:rPr>
+          <w:b/>
+        </w:rPr>
+        <w:t xml:space="preserve">Forró </w:t>
+      </w:r>
+      <w:r>
+        <w:rPr>
+          <w:b/>
+        </w:rPr>
+        <w:t xml:space="preserve">  </w:t>
+      </w:r>
+      <w:r>
+        <w:rPr>
+          <w:b/>
+        </w:rPr>
+        <w:t>&gt;</w:t>
+      </w:r>
+      <w:r>
+        <w:t xml:space="preserve">  </w:t>
+      </w:r>
+      <w:r>
+        <w:t xml:space="preserve"> </w:t>
+      </w:r>
+      <w:r>
+        <w:t xml:space="preserve"> </w:t>
+      </w:r>
+      <w:r>
+        <w:t>Conteúdo</w:t>
+      </w:r>
+    </w:p>
+    <w:p>
+      <w:r>
+        <w:rPr>
+          <w:b/>
+        </w:rPr>
+        <w:t xml:space="preserve">Funk </w:t>
+      </w:r>
+      <w:r>
+        <w:rPr>
+          <w:b/>
+        </w:rPr>
+        <w:t xml:space="preserve">  </w:t>
+      </w:r>
+      <w:r>
+        <w:rPr>
+          <w:b/>
+        </w:rPr>
+        <w:t>&gt;</w:t>
+      </w:r>
+      <w:r>
+        <w:rPr>
+          <w:b/>
+        </w:rPr>
+        <w:t xml:space="preserve"> </w:t>
+      </w:r>
+      <w:r>
+        <w:t xml:space="preserve"> </w:t>
+      </w:r>
+      <w:r>
+        <w:t xml:space="preserve"> </w:t>
+      </w:r>
+      <w:r>
+        <w:t>Conteúdo</w:t>
+      </w:r>
+    </w:p>
+    <w:p>
+      <w:r>
+        <w:rPr>
+          <w:b/>
+        </w:rPr>
+        <w:t>Samba</w:t>
+      </w:r>
+      <w:r>
+        <w:rPr>
+          <w:b/>
+        </w:rPr>
+        <w:t xml:space="preserve">  </w:t>
+      </w:r>
+      <w:r>
+        <w:rPr>
+          <w:b/>
+        </w:rPr>
+        <w:t xml:space="preserve"> &gt;</w:t>
+      </w:r>
+      <w:r>
+        <w:t xml:space="preserve"> </w:t>
+      </w:r>
+      <w:r>
+        <w:t xml:space="preserve">  </w:t>
+      </w:r>
+      <w:r>
+        <w:t>OK</w:t>
+      </w:r>
+    </w:p>
+    <w:p>
+      <w:r>
+        <w:rPr>
+          <w:b/>
+        </w:rPr>
+        <w:t>Sertanejo</w:t>
+      </w:r>
+      <w:r>
+        <w:rPr>
+          <w:b/>
+        </w:rPr>
+        <w:t xml:space="preserve">  </w:t>
+      </w:r>
+      <w:r>
+        <w:rPr>
+          <w:b/>
+        </w:rPr>
+        <w:t xml:space="preserve"> &gt;</w:t>
+      </w:r>
+      <w:r>
+        <w:t xml:space="preserve">  </w:t>
+      </w:r>
+      <w:r>
+        <w:t xml:space="preserve"> </w:t>
+      </w:r>
+      <w:r>
+        <w:t>OK</w:t>
+      </w:r>
     </w:p>
     <w:p>
       <w:proofErr w:type="spellStart"/>

</xml_diff>